<commit_message>
update documents; api design
</commit_message>
<xml_diff>
--- a/Dokumente/P02_Grobplanung/G02_Pflichtenheft.docx
+++ b/Dokumente/P02_Grobplanung/G02_Pflichtenheft.docx
@@ -2434,7 +2434,7 @@
                 <w:sz w:val="24"/>
                 <w:szCs w:val="24"/>
               </w:rPr>
-              <w:t>3</w:t>
+              <w:t>4</w:t>
             </w:r>
             <w:r>
               <w:rPr>
@@ -2759,7 +2759,7 @@
                 <w:sz w:val="24"/>
                 <w:szCs w:val="24"/>
               </w:rPr>
-              <w:t>4</w:t>
+              <w:t>5</w:t>
             </w:r>
             <w:r>
               <w:rPr>
@@ -2867,7 +2867,7 @@
                 <w:sz w:val="24"/>
                 <w:szCs w:val="24"/>
               </w:rPr>
-              <w:t>4</w:t>
+              <w:t>5</w:t>
             </w:r>
             <w:r>
               <w:rPr>
@@ -2986,7 +2986,7 @@
                 <w:sz w:val="24"/>
                 <w:szCs w:val="24"/>
               </w:rPr>
-              <w:t>4</w:t>
+              <w:t>5</w:t>
             </w:r>
             <w:r>
               <w:rPr>
@@ -3105,7 +3105,7 @@
                 <w:sz w:val="24"/>
                 <w:szCs w:val="24"/>
               </w:rPr>
-              <w:t>4</w:t>
+              <w:t>5</w:t>
             </w:r>
             <w:r>
               <w:rPr>
@@ -5423,6 +5423,14 @@
           <w:sz w:val="44"/>
         </w:rPr>
       </w:pPr>
+      <w:r>
+        <w:rPr>
+          <w:sz w:val="44"/>
+        </w:rPr>
+        <w:br w:type="page"/>
+      </w:r>
+      <w:bookmarkStart w:id="12" w:name="_GoBack"/>
+      <w:bookmarkEnd w:id="12"/>
     </w:p>
     <w:p>
       <w:pPr>
@@ -5432,8 +5440,9 @@
           <w:bCs/>
         </w:rPr>
       </w:pPr>
-      <w:bookmarkStart w:id="12" w:name="_Toc496599771"/>
-      <w:r>
+      <w:bookmarkStart w:id="13" w:name="_Toc496599771"/>
+      <w:r>
+        <w:lastRenderedPageBreak/>
         <w:t>2</w:t>
       </w:r>
       <w:r>
@@ -5444,21 +5453,21 @@
       </w:r>
       <w:bookmarkEnd w:id="1"/>
       <w:bookmarkEnd w:id="2"/>
-      <w:bookmarkEnd w:id="12"/>
+      <w:bookmarkEnd w:id="13"/>
     </w:p>
     <w:p/>
     <w:p>
       <w:pPr>
         <w:pStyle w:val="berschrift2"/>
       </w:pPr>
-      <w:bookmarkStart w:id="13" w:name="_Toc496599772"/>
+      <w:bookmarkStart w:id="14" w:name="_Toc496599772"/>
       <w:r>
         <w:t>MUSS –</w:t>
       </w:r>
       <w:r>
         <w:t xml:space="preserve"> Ziele</w:t>
       </w:r>
-      <w:bookmarkEnd w:id="13"/>
+      <w:bookmarkEnd w:id="14"/>
     </w:p>
     <w:p/>
     <w:p>
@@ -5720,10 +5729,9 @@
       <w:pPr>
         <w:pStyle w:val="berschrift2"/>
       </w:pPr>
-      <w:bookmarkStart w:id="14" w:name="_Toc480890296"/>
-      <w:bookmarkStart w:id="15" w:name="_Toc496599773"/>
-      <w:r>
-        <w:lastRenderedPageBreak/>
+      <w:bookmarkStart w:id="15" w:name="_Toc480890296"/>
+      <w:bookmarkStart w:id="16" w:name="_Toc496599773"/>
+      <w:r>
         <w:t xml:space="preserve">SOLL </w:t>
       </w:r>
       <w:r>
@@ -5732,8 +5740,8 @@
         </w:rPr>
         <w:t>– Ziele</w:t>
       </w:r>
-      <w:bookmarkEnd w:id="14"/>
       <w:bookmarkEnd w:id="15"/>
+      <w:bookmarkEnd w:id="16"/>
     </w:p>
     <w:p>
       <w:pPr>
@@ -5811,8 +5819,8 @@
       <w:pPr>
         <w:pStyle w:val="berschrift2"/>
       </w:pPr>
-      <w:bookmarkStart w:id="16" w:name="_Toc480890297"/>
-      <w:bookmarkStart w:id="17" w:name="_Toc496599774"/>
+      <w:bookmarkStart w:id="17" w:name="_Toc480890297"/>
+      <w:bookmarkStart w:id="18" w:name="_Toc496599774"/>
       <w:r>
         <w:t xml:space="preserve">KANN </w:t>
       </w:r>
@@ -5822,8 +5830,8 @@
         </w:rPr>
         <w:t>– Ziele</w:t>
       </w:r>
-      <w:bookmarkEnd w:id="16"/>
       <w:bookmarkEnd w:id="17"/>
+      <w:bookmarkEnd w:id="18"/>
     </w:p>
     <w:p>
       <w:pPr>
@@ -5941,8 +5949,8 @@
       <w:pPr>
         <w:pStyle w:val="berschrift2"/>
       </w:pPr>
-      <w:bookmarkStart w:id="18" w:name="_Toc480890298"/>
-      <w:bookmarkStart w:id="19" w:name="_Toc496599775"/>
+      <w:bookmarkStart w:id="19" w:name="_Toc480890298"/>
+      <w:bookmarkStart w:id="20" w:name="_Toc496599775"/>
       <w:r>
         <w:t xml:space="preserve">NICHT </w:t>
       </w:r>
@@ -5952,8 +5960,8 @@
         </w:rPr>
         <w:t>– Ziele</w:t>
       </w:r>
-      <w:bookmarkEnd w:id="18"/>
       <w:bookmarkEnd w:id="19"/>
+      <w:bookmarkEnd w:id="20"/>
     </w:p>
     <w:p>
       <w:pPr>
@@ -6033,8 +6041,6 @@
         </w:rPr>
         <w:br w:type="page"/>
       </w:r>
-      <w:bookmarkStart w:id="20" w:name="_GoBack"/>
-      <w:bookmarkEnd w:id="20"/>
     </w:p>
     <w:p>
       <w:pPr>
@@ -9165,7 +9171,7 @@
 </file>
 
 <file path=customXml/itemProps1.xml><?xml version="1.0" encoding="utf-8"?>
-<ds:datastoreItem xmlns:ds="http://schemas.openxmlformats.org/officeDocument/2006/customXml" ds:itemID="{7B261D36-71A1-4F20-9BE8-0DA419263DB8}">
+<ds:datastoreItem xmlns:ds="http://schemas.openxmlformats.org/officeDocument/2006/customXml" ds:itemID="{678AAFB2-9643-488E-94F9-A916C0F18072}">
   <ds:schemaRefs>
     <ds:schemaRef ds:uri="http://schemas.openxmlformats.org/officeDocument/2006/bibliography"/>
   </ds:schemaRefs>

</xml_diff>